<commit_message>
Release 1.6.0: - Added an option to enable shortcodes inside comments - Excluded some functions so that the code is more readable
git-svn-id: https://plugins.svn.wordpress.org/universal-star-rating/trunk@806984 b8457f37-d9ea-0310-8a92-e5e31aec5664
</commit_message>
<xml_diff>
--- a/translation_document.docx
+++ b/translation_document.docx
@@ -11,7 +11,6 @@
           <w:szCs w:val="40"/>
         </w:rPr>
       </w:pPr>
-      <w:bookmarkStart w:id="0" w:name="_GoBack"/>
       <w:proofErr w:type="spellStart"/>
       <w:r>
         <w:rPr>
@@ -85,7 +84,6 @@
         <w:t xml:space="preserve"> Universal Star Rating!</w:t>
       </w:r>
     </w:p>
-    <w:bookmarkEnd w:id="0"/>
     <w:p>
       <w:pPr>
         <w:pStyle w:val="berschrift1"/>
@@ -231,11 +229,14 @@
       </w:r>
       <w:proofErr w:type="spellStart"/>
       <w:r>
-        <w:t>better.</w:t>
+        <w:t>better</w:t>
+      </w:r>
+      <w:proofErr w:type="spellEnd"/>
+      <w:r>
+        <w:t>.</w:t>
       </w:r>
     </w:p>
     <w:p>
-      <w:proofErr w:type="spellEnd"/>
       <w:r>
         <w:t xml:space="preserve">I </w:t>
       </w:r>
@@ -4382,6 +4383,68 @@
             <w:r>
               <w:t>Durchschnitt berechnen</w:t>
             </w:r>
+          </w:p>
+        </w:tc>
+      </w:tr>
+      <w:tr>
+        <w:tc>
+          <w:tcPr>
+            <w:tcW w:w="4531" w:type="dxa"/>
+            <w:shd w:val="clear" w:color="auto" w:fill="D9D9D9" w:themeFill="background1" w:themeFillShade="D9"/>
+          </w:tcPr>
+          <w:p>
+            <w:pPr>
+              <w:tabs>
+                <w:tab w:val="left" w:pos="3402"/>
+              </w:tabs>
+            </w:pPr>
+            <w:proofErr w:type="spellStart"/>
+            <w:r>
+              <w:t>Allow</w:t>
+            </w:r>
+            <w:proofErr w:type="spellEnd"/>
+            <w:r>
+              <w:t xml:space="preserve"> </w:t>
+            </w:r>
+            <w:proofErr w:type="spellStart"/>
+            <w:r>
+              <w:t>shortcodes</w:t>
+            </w:r>
+            <w:proofErr w:type="spellEnd"/>
+            <w:r>
+              <w:t xml:space="preserve"> </w:t>
+            </w:r>
+            <w:proofErr w:type="spellStart"/>
+            <w:r>
+              <w:t>inside</w:t>
+            </w:r>
+            <w:proofErr w:type="spellEnd"/>
+            <w:r>
+              <w:t xml:space="preserve"> </w:t>
+            </w:r>
+            <w:proofErr w:type="spellStart"/>
+            <w:r>
+              <w:t>comments</w:t>
+            </w:r>
+            <w:proofErr w:type="spellEnd"/>
+          </w:p>
+        </w:tc>
+        <w:tc>
+          <w:tcPr>
+            <w:tcW w:w="4531" w:type="dxa"/>
+            <w:shd w:val="clear" w:color="auto" w:fill="D9D9D9" w:themeFill="background1" w:themeFillShade="D9"/>
+          </w:tcPr>
+          <w:p>
+            <w:pPr>
+              <w:tabs>
+                <w:tab w:val="left" w:pos="3402"/>
+              </w:tabs>
+            </w:pPr>
+            <w:r>
+              <w:t>Erlaube Shortcodes in Kommentaren</w:t>
+            </w:r>
+            <w:bookmarkStart w:id="0" w:name="_GoBack"/>
+            <w:bookmarkEnd w:id="0"/>
           </w:p>
         </w:tc>
       </w:tr>

</xml_diff>

<commit_message>
v.1.6.4: * Added a Italian and a Spanish language package * Updated the options page
git-svn-id: https://plugins.svn.wordpress.org/universal-star-rating/trunk@813343 b8457f37-d9ea-0310-8a92-e5e31aec5664
</commit_message>
<xml_diff>
--- a/translation_document.docx
+++ b/translation_document.docx
@@ -1815,7 +1815,31 @@
               <w:rPr>
                 <w:b/>
               </w:rPr>
-              <w:t>=8.2]</w:t>
+              <w:t>=</w:t>
+            </w:r>
+            <w:r>
+              <w:rPr>
+                <w:b/>
+              </w:rPr>
+              <w:t>3</w:t>
+            </w:r>
+            <w:r>
+              <w:rPr>
+                <w:b/>
+              </w:rPr>
+              <w:t>.</w:t>
+            </w:r>
+            <w:r>
+              <w:rPr>
+                <w:b/>
+              </w:rPr>
+              <w:t>5</w:t>
+            </w:r>
+            <w:r>
+              <w:rPr>
+                <w:b/>
+              </w:rPr>
+              <w:t>]</w:t>
             </w:r>
             <w:r>
               <w:t xml:space="preserve"> </w:t>
@@ -1865,7 +1889,31 @@
               <w:rPr>
                 <w:b/>
               </w:rPr>
-              <w:t>=8.2]</w:t>
+              <w:t>=</w:t>
+            </w:r>
+            <w:r>
+              <w:rPr>
+                <w:b/>
+              </w:rPr>
+              <w:t>3</w:t>
+            </w:r>
+            <w:r>
+              <w:rPr>
+                <w:b/>
+              </w:rPr>
+              <w:t>.</w:t>
+            </w:r>
+            <w:r>
+              <w:rPr>
+                <w:b/>
+              </w:rPr>
+              <w:t>5</w:t>
+            </w:r>
+            <w:r>
+              <w:rPr>
+                <w:b/>
+              </w:rPr>
+              <w:t>]</w:t>
             </w:r>
             <w:r>
               <w:t xml:space="preserve"> wenn du nur 1 Rating vornehmen m</w:t>
@@ -2625,7 +2673,13 @@
               <w:rPr>
                 <w:b/>
               </w:rPr>
-              <w:t>izza:7</w:t>
+              <w:t>izza:</w:t>
+            </w:r>
+            <w:r>
+              <w:rPr>
+                <w:b/>
+              </w:rPr>
+              <w:t>3</w:t>
             </w:r>
             <w:r>
               <w:rPr>
@@ -2657,7 +2711,19 @@
               <w:rPr>
                 <w:b/>
               </w:rPr>
-              <w:t xml:space="preserve"> Cream:8.5</w:t>
+              <w:t xml:space="preserve"> Cream:</w:t>
+            </w:r>
+            <w:r>
+              <w:rPr>
+                <w:b/>
+              </w:rPr>
+              <w:t>3</w:t>
+            </w:r>
+            <w:r>
+              <w:rPr>
+                <w:b/>
+              </w:rPr>
+              <w:t>.5</w:t>
             </w:r>
             <w:r>
               <w:rPr>
@@ -2988,7 +3054,33 @@
               <w:rPr>
                 <w:b/>
               </w:rPr>
-              <w:t xml:space="preserve"> "Pizza:7" "Eis:8.5" (...)] </w:t>
+              <w:t xml:space="preserve"> "Pizza:</w:t>
+            </w:r>
+            <w:r>
+              <w:rPr>
+                <w:b/>
+              </w:rPr>
+              <w:t>3</w:t>
+            </w:r>
+            <w:bookmarkStart w:id="0" w:name="_GoBack"/>
+            <w:bookmarkEnd w:id="0"/>
+            <w:r>
+              <w:rPr>
+                <w:b/>
+              </w:rPr>
+              <w:t>" "Eis:</w:t>
+            </w:r>
+            <w:r>
+              <w:rPr>
+                <w:b/>
+              </w:rPr>
+              <w:t>3</w:t>
+            </w:r>
+            <w:r>
+              <w:rPr>
+                <w:b/>
+              </w:rPr>
+              <w:t xml:space="preserve">.5" (...)] </w:t>
             </w:r>
             <w:r>
               <w:t>eingeben, wobei der erste Wert das, was du bewerten möchtest und der zweite Wert die Anzahl der Sterne ist. Deine Liste kann beliebig lang sein, muss aber mindestens 2 Werte-Paare enthalten (</w:t>
@@ -4443,8 +4535,6 @@
             <w:r>
               <w:t>Erlaube Shortcodes in Kommentaren</w:t>
             </w:r>
-            <w:bookmarkStart w:id="0" w:name="_GoBack"/>
-            <w:bookmarkEnd w:id="0"/>
           </w:p>
         </w:tc>
       </w:tr>
@@ -4554,7 +4644,13 @@
               </w:tabs>
             </w:pPr>
             <w:r>
-              <w:t>Default: 10; Minimum: 1 (</w:t>
+              <w:t xml:space="preserve">Default: </w:t>
+            </w:r>
+            <w:r>
+              <w:t>5</w:t>
+            </w:r>
+            <w:r>
+              <w:t>; Minimum: 1 (</w:t>
             </w:r>
             <w:proofErr w:type="spellStart"/>
             <w:r>
@@ -4581,7 +4677,13 @@
               <w:t>Standard</w:t>
             </w:r>
             <w:r>
-              <w:t xml:space="preserve">: 10; </w:t>
+              <w:t xml:space="preserve">: </w:t>
+            </w:r>
+            <w:r>
+              <w:t>5</w:t>
+            </w:r>
+            <w:r>
+              <w:t xml:space="preserve">; </w:t>
             </w:r>
             <w:r>
               <w:t>Minimum: 1 (als ganze Zahl)</w:t>

</xml_diff>

<commit_message>
Versuib 1.6.5: * Support for rtl language packages inside admin panel * minor bugfix (standard language if not set)
git-svn-id: https://plugins.svn.wordpress.org/universal-star-rating/trunk@842167 b8457f37-d9ea-0310-8a92-e5e31aec5664
</commit_message>
<xml_diff>
--- a/translation_document.docx
+++ b/translation_document.docx
@@ -3062,8 +3062,6 @@
               </w:rPr>
               <w:t>3</w:t>
             </w:r>
-            <w:bookmarkStart w:id="0" w:name="_GoBack"/>
-            <w:bookmarkEnd w:id="0"/>
             <w:r>
               <w:rPr>
                 <w:b/>
@@ -4965,7 +4963,7 @@
               </w:tabs>
             </w:pPr>
             <w:r>
-              <w:t>Nice Movie</w:t>
+              <w:t>Movie</w:t>
             </w:r>
           </w:p>
         </w:tc>
@@ -4980,8 +4978,10 @@
                 <w:tab w:val="left" w:pos="3402"/>
               </w:tabs>
             </w:pPr>
-            <w:r>
-              <w:t>Toller Film</w:t>
+            <w:bookmarkStart w:id="0" w:name="_GoBack"/>
+            <w:bookmarkEnd w:id="0"/>
+            <w:r>
+              <w:t>Film</w:t>
             </w:r>
           </w:p>
         </w:tc>

</xml_diff>

<commit_message>
Version 1.9.0: * Added custom images support * Updated admin panel
git-svn-id: https://plugins.svn.wordpress.org/universal-star-rating/trunk@891651 b8457f37-d9ea-0310-8a92-e5e31aec5664
</commit_message>
<xml_diff>
--- a/translation_document.docx
+++ b/translation_document.docx
@@ -1247,15 +1247,7 @@
       </w:r>
       <w:proofErr w:type="spellEnd"/>
       <w:r>
-        <w:t xml:space="preserve"> </w:t>
-      </w:r>
-      <w:proofErr w:type="spellStart"/>
-      <w:r>
-        <w:t>like</w:t>
-      </w:r>
-      <w:proofErr w:type="spellEnd"/>
-      <w:r>
-        <w:t xml:space="preserve"> </w:t>
+        <w:t xml:space="preserve"> like </w:t>
       </w:r>
       <w:proofErr w:type="spellStart"/>
       <w:r>
@@ -4548,8 +4540,13 @@
                 <w:tab w:val="left" w:pos="3402"/>
               </w:tabs>
             </w:pPr>
-            <w:r>
-              <w:t>Default: English</w:t>
+            <w:proofErr w:type="spellStart"/>
+            <w:r>
+              <w:t>Allow</w:t>
+            </w:r>
+            <w:proofErr w:type="spellEnd"/>
+            <w:r>
+              <w:t xml:space="preserve"> Schema.org SEO</w:t>
             </w:r>
           </w:p>
         </w:tc>
@@ -4565,10 +4562,7 @@
               </w:tabs>
             </w:pPr>
             <w:r>
-              <w:t>Standard</w:t>
-            </w:r>
-            <w:r>
-              <w:t>: English</w:t>
+              <w:t>Erlaube Schema.org SEO</w:t>
             </w:r>
           </w:p>
         </w:tc>
@@ -4586,16 +4580,10 @@
               </w:tabs>
             </w:pPr>
             <w:r>
-              <w:t xml:space="preserve">Default: 12 (in </w:t>
-            </w:r>
-            <w:proofErr w:type="spellStart"/>
-            <w:r>
-              <w:t>px</w:t>
-            </w:r>
-            <w:proofErr w:type="spellEnd"/>
-            <w:r>
-              <w:t>)</w:t>
-            </w:r>
+              <w:t>Custom Images Folder</w:t>
+            </w:r>
+            <w:bookmarkStart w:id="0" w:name="_GoBack"/>
+            <w:bookmarkEnd w:id="0"/>
           </w:p>
         </w:tc>
         <w:tc>
@@ -4610,21 +4598,7 @@
               </w:tabs>
             </w:pPr>
             <w:r>
-              <w:t>Standard</w:t>
-            </w:r>
-            <w:r>
-              <w:t xml:space="preserve">: </w:t>
-            </w:r>
-            <w:r>
-              <w:t xml:space="preserve">12 (in </w:t>
-            </w:r>
-            <w:proofErr w:type="spellStart"/>
-            <w:r>
-              <w:t>px</w:t>
-            </w:r>
-            <w:proofErr w:type="spellEnd"/>
-            <w:r>
-              <w:t>)</w:t>
+              <w:t>Ordner für eigene Grafiken</w:t>
             </w:r>
           </w:p>
         </w:tc>
@@ -4642,21 +4616,7 @@
               </w:tabs>
             </w:pPr>
             <w:r>
-              <w:t xml:space="preserve">Default: </w:t>
-            </w:r>
-            <w:r>
-              <w:t>5</w:t>
-            </w:r>
-            <w:r>
-              <w:t>; Minimum: 1 (</w:t>
-            </w:r>
-            <w:proofErr w:type="spellStart"/>
-            <w:r>
-              <w:t>as</w:t>
-            </w:r>
-            <w:proofErr w:type="spellEnd"/>
-            <w:r>
-              <w:t xml:space="preserve"> integer)</w:t>
+              <w:t>Default: English</w:t>
             </w:r>
           </w:p>
         </w:tc>
@@ -4675,16 +4635,7 @@
               <w:t>Standard</w:t>
             </w:r>
             <w:r>
-              <w:t xml:space="preserve">: </w:t>
-            </w:r>
-            <w:r>
-              <w:t>5</w:t>
-            </w:r>
-            <w:r>
-              <w:t xml:space="preserve">; </w:t>
-            </w:r>
-            <w:r>
-              <w:t>Minimum: 1 (als ganze Zahl)</w:t>
+              <w:t>: English</w:t>
             </w:r>
           </w:p>
         </w:tc>
@@ -4702,7 +4653,15 @@
               </w:tabs>
             </w:pPr>
             <w:r>
-              <w:t>Enabled</w:t>
+              <w:t xml:space="preserve">Default: 12 (in </w:t>
+            </w:r>
+            <w:proofErr w:type="spellStart"/>
+            <w:r>
+              <w:t>px</w:t>
+            </w:r>
+            <w:proofErr w:type="spellEnd"/>
+            <w:r>
+              <w:t>)</w:t>
             </w:r>
           </w:p>
         </w:tc>
@@ -4718,7 +4677,21 @@
               </w:tabs>
             </w:pPr>
             <w:r>
-              <w:t>Aktiviert</w:t>
+              <w:t>Standard</w:t>
+            </w:r>
+            <w:r>
+              <w:t xml:space="preserve">: </w:t>
+            </w:r>
+            <w:r>
+              <w:t xml:space="preserve">12 (in </w:t>
+            </w:r>
+            <w:proofErr w:type="spellStart"/>
+            <w:r>
+              <w:t>px</w:t>
+            </w:r>
+            <w:proofErr w:type="spellEnd"/>
+            <w:r>
+              <w:t>)</w:t>
             </w:r>
           </w:p>
         </w:tc>
@@ -4735,11 +4708,23 @@
                 <w:tab w:val="left" w:pos="3402"/>
               </w:tabs>
             </w:pPr>
-            <w:proofErr w:type="spellStart"/>
-            <w:r>
-              <w:t>Disabled</w:t>
-            </w:r>
-            <w:proofErr w:type="spellEnd"/>
+            <w:r>
+              <w:t xml:space="preserve">Default: </w:t>
+            </w:r>
+            <w:r>
+              <w:t>5</w:t>
+            </w:r>
+            <w:r>
+              <w:t>; Minimum: 1 (</w:t>
+            </w:r>
+            <w:proofErr w:type="spellStart"/>
+            <w:r>
+              <w:t>as</w:t>
+            </w:r>
+            <w:proofErr w:type="spellEnd"/>
+            <w:r>
+              <w:t xml:space="preserve"> integer)</w:t>
+            </w:r>
           </w:p>
         </w:tc>
         <w:tc>
@@ -4754,7 +4739,19 @@
               </w:tabs>
             </w:pPr>
             <w:r>
-              <w:t>Deaktiviert</w:t>
+              <w:t>Standard</w:t>
+            </w:r>
+            <w:r>
+              <w:t xml:space="preserve">: </w:t>
+            </w:r>
+            <w:r>
+              <w:t>5</w:t>
+            </w:r>
+            <w:r>
+              <w:t xml:space="preserve">; </w:t>
+            </w:r>
+            <w:r>
+              <w:t>Minimum: 1 (als ganze Zahl)</w:t>
             </w:r>
           </w:p>
         </w:tc>
@@ -4772,7 +4769,7 @@
               </w:tabs>
             </w:pPr>
             <w:r>
-              <w:t>Default: Enabled</w:t>
+              <w:t>Enabled</w:t>
             </w:r>
           </w:p>
         </w:tc>
@@ -4787,12 +4784,6 @@
                 <w:tab w:val="left" w:pos="3402"/>
               </w:tabs>
             </w:pPr>
-            <w:r>
-              <w:t>Standard</w:t>
-            </w:r>
-            <w:r>
-              <w:t xml:space="preserve">: </w:t>
-            </w:r>
             <w:r>
               <w:t>Aktiviert</w:t>
             </w:r>
@@ -4811,9 +4802,6 @@
                 <w:tab w:val="left" w:pos="3402"/>
               </w:tabs>
             </w:pPr>
-            <w:r>
-              <w:t xml:space="preserve">Default: </w:t>
-            </w:r>
             <w:proofErr w:type="spellStart"/>
             <w:r>
               <w:t>Disabled</w:t>
@@ -4832,12 +4820,6 @@
                 <w:tab w:val="left" w:pos="3402"/>
               </w:tabs>
             </w:pPr>
-            <w:r>
-              <w:t>Standard</w:t>
-            </w:r>
-            <w:r>
-              <w:t xml:space="preserve">: </w:t>
-            </w:r>
             <w:r>
               <w:t>Deaktiviert</w:t>
             </w:r>
@@ -4848,32 +4830,38 @@
         <w:tc>
           <w:tcPr>
             <w:tcW w:w="4531" w:type="dxa"/>
-            <w:shd w:val="clear" w:color="auto" w:fill="F2F2F2" w:themeFill="background1" w:themeFillShade="F2"/>
-          </w:tcPr>
-          <w:p>
-            <w:pPr>
-              <w:tabs>
-                <w:tab w:val="left" w:pos="3402"/>
-              </w:tabs>
-            </w:pPr>
-            <w:r>
-              <w:t>Preview</w:t>
-            </w:r>
-          </w:p>
-        </w:tc>
-        <w:tc>
-          <w:tcPr>
-            <w:tcW w:w="4531" w:type="dxa"/>
-            <w:shd w:val="clear" w:color="auto" w:fill="F2F2F2" w:themeFill="background1" w:themeFillShade="F2"/>
-          </w:tcPr>
-          <w:p>
-            <w:pPr>
-              <w:tabs>
-                <w:tab w:val="left" w:pos="3402"/>
-              </w:tabs>
-            </w:pPr>
-            <w:r>
-              <w:t>Vorschau</w:t>
+            <w:shd w:val="clear" w:color="auto" w:fill="D9D9D9" w:themeFill="background1" w:themeFillShade="D9"/>
+          </w:tcPr>
+          <w:p>
+            <w:pPr>
+              <w:tabs>
+                <w:tab w:val="left" w:pos="3402"/>
+              </w:tabs>
+            </w:pPr>
+            <w:r>
+              <w:t>Default: Enabled</w:t>
+            </w:r>
+          </w:p>
+        </w:tc>
+        <w:tc>
+          <w:tcPr>
+            <w:tcW w:w="4531" w:type="dxa"/>
+            <w:shd w:val="clear" w:color="auto" w:fill="D9D9D9" w:themeFill="background1" w:themeFillShade="D9"/>
+          </w:tcPr>
+          <w:p>
+            <w:pPr>
+              <w:tabs>
+                <w:tab w:val="left" w:pos="3402"/>
+              </w:tabs>
+            </w:pPr>
+            <w:r>
+              <w:t>Standard</w:t>
+            </w:r>
+            <w:r>
+              <w:t xml:space="preserve">: </w:t>
+            </w:r>
+            <w:r>
+              <w:t>Aktiviert</w:t>
             </w:r>
           </w:p>
         </w:tc>
@@ -4882,34 +4870,43 @@
         <w:tc>
           <w:tcPr>
             <w:tcW w:w="4531" w:type="dxa"/>
-            <w:shd w:val="clear" w:color="auto" w:fill="F2F2F2" w:themeFill="background1" w:themeFillShade="F2"/>
-          </w:tcPr>
-          <w:p>
-            <w:pPr>
-              <w:tabs>
-                <w:tab w:val="left" w:pos="3402"/>
-              </w:tabs>
-            </w:pPr>
-            <w:proofErr w:type="spellStart"/>
-            <w:r>
-              <w:t>Example</w:t>
-            </w:r>
-            <w:proofErr w:type="spellEnd"/>
-          </w:p>
-        </w:tc>
-        <w:tc>
-          <w:tcPr>
-            <w:tcW w:w="4531" w:type="dxa"/>
-            <w:shd w:val="clear" w:color="auto" w:fill="F2F2F2" w:themeFill="background1" w:themeFillShade="F2"/>
-          </w:tcPr>
-          <w:p>
-            <w:pPr>
-              <w:tabs>
-                <w:tab w:val="left" w:pos="3402"/>
-              </w:tabs>
-            </w:pPr>
-            <w:r>
-              <w:t>Beispiel</w:t>
+            <w:shd w:val="clear" w:color="auto" w:fill="D9D9D9" w:themeFill="background1" w:themeFillShade="D9"/>
+          </w:tcPr>
+          <w:p>
+            <w:pPr>
+              <w:tabs>
+                <w:tab w:val="left" w:pos="3402"/>
+              </w:tabs>
+            </w:pPr>
+            <w:r>
+              <w:t xml:space="preserve">Default: </w:t>
+            </w:r>
+            <w:proofErr w:type="spellStart"/>
+            <w:r>
+              <w:t>Disabled</w:t>
+            </w:r>
+            <w:proofErr w:type="spellEnd"/>
+          </w:p>
+        </w:tc>
+        <w:tc>
+          <w:tcPr>
+            <w:tcW w:w="4531" w:type="dxa"/>
+            <w:shd w:val="clear" w:color="auto" w:fill="D9D9D9" w:themeFill="background1" w:themeFillShade="D9"/>
+          </w:tcPr>
+          <w:p>
+            <w:pPr>
+              <w:tabs>
+                <w:tab w:val="left" w:pos="3402"/>
+              </w:tabs>
+            </w:pPr>
+            <w:r>
+              <w:t>Standard</w:t>
+            </w:r>
+            <w:r>
+              <w:t xml:space="preserve">: </w:t>
+            </w:r>
+            <w:r>
+              <w:t>Deaktiviert</w:t>
             </w:r>
           </w:p>
         </w:tc>
@@ -4926,11 +4923,9 @@
                 <w:tab w:val="left" w:pos="3402"/>
               </w:tabs>
             </w:pPr>
-            <w:proofErr w:type="spellStart"/>
-            <w:r>
-              <w:t>Result</w:t>
-            </w:r>
-            <w:proofErr w:type="spellEnd"/>
+            <w:r>
+              <w:t>Preview</w:t>
+            </w:r>
           </w:p>
         </w:tc>
         <w:tc>
@@ -4945,7 +4940,7 @@
               </w:tabs>
             </w:pPr>
             <w:r>
-              <w:t>Ergebnis</w:t>
+              <w:t>Vorschau</w:t>
             </w:r>
           </w:p>
         </w:tc>
@@ -4962,6 +4957,78 @@
                 <w:tab w:val="left" w:pos="3402"/>
               </w:tabs>
             </w:pPr>
+            <w:proofErr w:type="spellStart"/>
+            <w:r>
+              <w:t>Example</w:t>
+            </w:r>
+            <w:proofErr w:type="spellEnd"/>
+          </w:p>
+        </w:tc>
+        <w:tc>
+          <w:tcPr>
+            <w:tcW w:w="4531" w:type="dxa"/>
+            <w:shd w:val="clear" w:color="auto" w:fill="F2F2F2" w:themeFill="background1" w:themeFillShade="F2"/>
+          </w:tcPr>
+          <w:p>
+            <w:pPr>
+              <w:tabs>
+                <w:tab w:val="left" w:pos="3402"/>
+              </w:tabs>
+            </w:pPr>
+            <w:r>
+              <w:t>Beispiel</w:t>
+            </w:r>
+          </w:p>
+        </w:tc>
+      </w:tr>
+      <w:tr>
+        <w:tc>
+          <w:tcPr>
+            <w:tcW w:w="4531" w:type="dxa"/>
+            <w:shd w:val="clear" w:color="auto" w:fill="F2F2F2" w:themeFill="background1" w:themeFillShade="F2"/>
+          </w:tcPr>
+          <w:p>
+            <w:pPr>
+              <w:tabs>
+                <w:tab w:val="left" w:pos="3402"/>
+              </w:tabs>
+            </w:pPr>
+            <w:proofErr w:type="spellStart"/>
+            <w:r>
+              <w:t>Result</w:t>
+            </w:r>
+            <w:proofErr w:type="spellEnd"/>
+          </w:p>
+        </w:tc>
+        <w:tc>
+          <w:tcPr>
+            <w:tcW w:w="4531" w:type="dxa"/>
+            <w:shd w:val="clear" w:color="auto" w:fill="F2F2F2" w:themeFill="background1" w:themeFillShade="F2"/>
+          </w:tcPr>
+          <w:p>
+            <w:pPr>
+              <w:tabs>
+                <w:tab w:val="left" w:pos="3402"/>
+              </w:tabs>
+            </w:pPr>
+            <w:r>
+              <w:t>Ergebnis</w:t>
+            </w:r>
+          </w:p>
+        </w:tc>
+      </w:tr>
+      <w:tr>
+        <w:tc>
+          <w:tcPr>
+            <w:tcW w:w="4531" w:type="dxa"/>
+            <w:shd w:val="clear" w:color="auto" w:fill="F2F2F2" w:themeFill="background1" w:themeFillShade="F2"/>
+          </w:tcPr>
+          <w:p>
+            <w:pPr>
+              <w:tabs>
+                <w:tab w:val="left" w:pos="3402"/>
+              </w:tabs>
+            </w:pPr>
             <w:r>
               <w:t>Movie</w:t>
             </w:r>
@@ -4978,8 +5045,6 @@
                 <w:tab w:val="left" w:pos="3402"/>
               </w:tabs>
             </w:pPr>
-            <w:bookmarkStart w:id="0" w:name="_GoBack"/>
-            <w:bookmarkEnd w:id="0"/>
             <w:r>
               <w:t>Film</w:t>
             </w:r>

</xml_diff>